<commit_message>
updated quarto and minor edits
</commit_message>
<xml_diff>
--- a/Research-Project/submission2-task-form.docx
+++ b/Research-Project/submission2-task-form.docx
@@ -333,13 +333,7 @@
               <w:rPr>
                 <w:rFonts w:ascii="Cambria" w:hAnsi="Cambria"/>
               </w:rPr>
-              <w:t xml:space="preserve">1. </w:t>
-            </w:r>
-            <w:r>
-              <w:rPr>
-                <w:rFonts w:ascii="Cambria" w:hAnsi="Cambria"/>
-              </w:rPr>
-              <w:t>Data and Variables Description</w:t>
+              <w:t>1. Data and Variables Description</w:t>
             </w:r>
           </w:p>
         </w:tc>
@@ -408,13 +402,7 @@
               <w:rPr>
                 <w:rFonts w:ascii="Cambria" w:hAnsi="Cambria"/>
               </w:rPr>
-              <w:t xml:space="preserve">2. </w:t>
-            </w:r>
-            <w:r>
-              <w:rPr>
-                <w:rFonts w:ascii="Cambria" w:hAnsi="Cambria"/>
-              </w:rPr>
-              <w:t>Summary Statistics</w:t>
+              <w:t>2. Summary Statistics</w:t>
             </w:r>
           </w:p>
         </w:tc>
@@ -483,31 +471,7 @@
               <w:rPr>
                 <w:rFonts w:ascii="Cambria" w:hAnsi="Cambria"/>
               </w:rPr>
-              <w:t xml:space="preserve">3. </w:t>
-            </w:r>
-            <w:r>
-              <w:rPr>
-                <w:rFonts w:ascii="Cambria" w:hAnsi="Cambria"/>
-              </w:rPr>
-              <w:t xml:space="preserve">Relationship </w:t>
-            </w:r>
-            <w:r>
-              <w:rPr>
-                <w:rFonts w:ascii="Cambria" w:hAnsi="Cambria"/>
-              </w:rPr>
-              <w:t>b/w</w:t>
-            </w:r>
-            <w:r>
-              <w:rPr>
-                <w:rFonts w:ascii="Cambria" w:hAnsi="Cambria"/>
-              </w:rPr>
-              <w:t xml:space="preserve"> </w:t>
-            </w:r>
-            <w:r>
-              <w:rPr>
-                <w:rFonts w:ascii="Cambria" w:hAnsi="Cambria"/>
-              </w:rPr>
-              <w:t>Main Variables</w:t>
+              <w:t>3. Relationship b/w Main Variables</w:t>
             </w:r>
           </w:p>
         </w:tc>
@@ -576,13 +540,7 @@
               <w:rPr>
                 <w:rFonts w:ascii="Cambria" w:hAnsi="Cambria"/>
               </w:rPr>
-              <w:t xml:space="preserve">4. </w:t>
-            </w:r>
-            <w:r>
-              <w:rPr>
-                <w:rFonts w:ascii="Cambria" w:hAnsi="Cambria"/>
-              </w:rPr>
-              <w:t>Exploring Other Variables</w:t>
+              <w:t>4. Exploring Other Variables</w:t>
             </w:r>
           </w:p>
         </w:tc>
@@ -679,13 +637,13 @@
         <w:rPr>
           <w:rFonts w:ascii="Cambria" w:hAnsi="Cambria"/>
         </w:rPr>
-        <w:t xml:space="preserve"> and collaborate on </w:t>
+        <w:t xml:space="preserve"> and </w:t>
       </w:r>
       <w:r>
         <w:rPr>
           <w:rFonts w:ascii="Cambria" w:hAnsi="Cambria"/>
         </w:rPr>
-        <w:t>others</w:t>
+        <w:t>work on other tasks together</w:t>
       </w:r>
       <w:r>
         <w:rPr>
@@ -1497,6 +1455,7 @@
   <w:style w:type="character" w:default="1" w:styleId="DefaultParagraphFont">
     <w:name w:val="Default Paragraph Font"/>
     <w:uiPriority w:val="1"/>
+    <w:semiHidden/>
     <w:unhideWhenUsed/>
   </w:style>
   <w:style w:type="table" w:default="1" w:styleId="TableNormal">

</xml_diff>